<commit_message>
finish regression (except params tuning and report)
</commit_message>
<xml_diff>
--- a/prjreport.docx
+++ b/prjreport.docx
@@ -64,6 +64,31 @@
     </w:p>
     <w:p/>
     <w:p/>
+    <w:p>
+      <w:r>
+        <w:rPr>
+          <w:rFonts w:hint="eastAsia"/>
+        </w:rPr>
+        <w:t>3.1.3</w:t>
+      </w:r>
+    </w:p>
+    <w:p>
+      <w:proofErr w:type="spellStart"/>
+      <w:r>
+        <w:t>rbf</w:t>
+      </w:r>
+      <w:proofErr w:type="spellEnd"/>
+    </w:p>
+    <w:p/>
+    <w:p/>
+    <w:p>
+      <w:r>
+        <w:rPr>
+          <w:rFonts w:hint="eastAsia"/>
+        </w:rPr>
+        <w:t>4.1.1</w:t>
+      </w:r>
+    </w:p>
     <w:p>
       <w:pPr>
         <w:rPr>
@@ -71,20 +96,8 @@
         </w:rPr>
       </w:pPr>
       <w:r>
-        <w:rPr>
-          <w:rFonts w:hint="eastAsia"/>
-        </w:rPr>
-        <w:t>3.1.3</w:t>
-      </w:r>
-    </w:p>
-    <w:p>
-      <w:proofErr w:type="spellStart"/>
-      <w:r>
         <w:t>rbf</w:t>
       </w:r>
-      <w:proofErr w:type="spellEnd"/>
-    </w:p>
-    <w:p>
       <w:bookmarkStart w:id="0" w:name="_GoBack"/>
       <w:bookmarkEnd w:id="0"/>
     </w:p>

</xml_diff>

<commit_message>
report (plot graph part)
</commit_message>
<xml_diff>
--- a/prjreport.docx
+++ b/prjreport.docx
@@ -60,65 +60,786 @@
         </w:rPr>
         <w:t>3.1.1</w:t>
       </w:r>
+    </w:p>
+    <w:p/>
+    <w:p>
+      <w:r>
+        <w:t>3.1.2</w:t>
+      </w:r>
+    </w:p>
+    <w:p>
+      <w:r>
+        <w:t xml:space="preserve">GaussianNB, </w:t>
+      </w:r>
+    </w:p>
+    <w:p/>
+    <w:p/>
+    <w:p>
+      <w:r>
+        <w:rPr>
+          <w:rFonts w:hint="eastAsia"/>
+        </w:rPr>
+        <w:t>3.1.3</w:t>
+      </w:r>
+    </w:p>
+    <w:p>
+      <w:r>
+        <w:t>rbf</w:t>
+      </w:r>
+    </w:p>
+    <w:p/>
+    <w:p/>
+    <w:p>
+      <w:r>
+        <w:t>Start LogisticRegression CV</w:t>
+      </w:r>
+    </w:p>
+    <w:p>
+      <w:r>
+        <w:t>End LogisticRegression CV, Time: 74.74430990219116 s</w:t>
+      </w:r>
+    </w:p>
+    <w:p>
+      <w:r>
+        <w:t>Start GaussianNB CV</w:t>
+      </w:r>
+    </w:p>
+    <w:p>
+      <w:r>
+        <w:t>**********</w:t>
+      </w:r>
+    </w:p>
+    <w:p>
+      <w:r>
+        <w:t>End GaussianNB CV, Time: 0.16661977767944336 s</w:t>
+      </w:r>
+    </w:p>
+    <w:p>
+      <w:r>
+        <w:t>Start self NaiveBayes</w:t>
+      </w:r>
+    </w:p>
+    <w:p>
+      <w:r>
+        <w:t>End lf NaiveBayes, Time: 0.0061855316162109375 s</w:t>
+      </w:r>
+    </w:p>
+    <w:p>
+      <w:pPr>
+        <w:rPr>
+          <w:rFonts w:hint="eastAsia"/>
+        </w:rPr>
+      </w:pPr>
+      <w:r>
+        <w:t>Start SVC CV</w:t>
+      </w:r>
+    </w:p>
+    <w:p>
+      <w:r>
+        <w:t>**********</w:t>
+      </w:r>
+    </w:p>
+    <w:p>
+      <w:r>
+        <w:t>End SVC CV, Time: 621.3811440467834 s</w:t>
+      </w:r>
+    </w:p>
+    <w:p>
+      <w:r>
+        <w:t>Start RandomForestClassifier CV</w:t>
+      </w:r>
+    </w:p>
+    <w:p>
+      <w:r>
+        <w:t>**********</w:t>
+      </w:r>
+    </w:p>
+    <w:p>
+      <w:r>
+        <w:t>End RandomForestClassifier CV, Time: 4.006915092468262 s</w:t>
+      </w:r>
+    </w:p>
+    <w:p>
+      <w:r>
+        <w:t>Start LogisticRegression predict</w:t>
+      </w:r>
+    </w:p>
+    <w:p>
+      <w:r>
+        <w:t>End LogisticRegression predict, Time: 1.498673915863037 s</w:t>
+      </w:r>
+    </w:p>
+    <w:p>
+      <w:r>
+        <w:t>Start GaussianNB predict</w:t>
+      </w:r>
+    </w:p>
+    <w:p>
+      <w:r>
+        <w:t>End GaussianNB predict, Time: 1.5199942588806152 s</w:t>
+      </w:r>
+    </w:p>
+    <w:p>
+      <w:r>
+        <w:t>Start self NaiveBayes predict</w:t>
+      </w:r>
+    </w:p>
+    <w:p>
+      <w:r>
+        <w:t>End self NaiveBayes predict, Time: 79.99187517166138 s</w:t>
+      </w:r>
+    </w:p>
+    <w:p>
+      <w:r>
+        <w:t>Start SVC predict</w:t>
+      </w:r>
+    </w:p>
+    <w:p>
+      <w:r>
+        <w:t>End SVC predict, Time: 7.091107368469238 s</w:t>
+      </w:r>
+    </w:p>
+    <w:p>
+      <w:r>
+        <w:t>Start RandomForestClassifier predict</w:t>
+      </w:r>
+    </w:p>
+    <w:p>
+      <w:r>
+        <w:t>End RandomForestClassifier predict, Time: 1.4850752353668213 s</w:t>
+      </w:r>
+    </w:p>
+    <w:p>
+      <w:r>
+        <w:t>LogisticRegression</w:t>
+      </w:r>
+    </w:p>
+    <w:p>
+      <w:r>
+        <w:t xml:space="preserve">                              f1  precision    recall</w:t>
+      </w:r>
+    </w:p>
+    <w:p>
+      <w:r>
+        <w:lastRenderedPageBreak/>
+        <w:t>HorseWin               0.284875   0.172752  0.811715</w:t>
+      </w:r>
+    </w:p>
+    <w:p>
+      <w:r>
+        <w:t>HorseRankTop3          0.518893   0.378283  0.825874</w:t>
+      </w:r>
+    </w:p>
+    <w:p>
+      <w:r>
+        <w:t>HorseRankTop50Percent  0.711890   0.622695  0.830908</w:t>
+      </w:r>
+    </w:p>
+    <w:p>
+      <w:r>
+        <w:t>GaussianNB</w:t>
+      </w:r>
+    </w:p>
+    <w:p>
+      <w:r>
+        <w:t xml:space="preserve">                              f1  precision    recall</w:t>
+      </w:r>
+    </w:p>
+    <w:p>
+      <w:r>
+        <w:t>HorseWin               0.250823   0.151972  0.717573</w:t>
+      </w:r>
+    </w:p>
+    <w:p>
+      <w:r>
+        <w:t>HorseRankTop3          0.498361   0.362480  0.797203</w:t>
+      </w:r>
+    </w:p>
+    <w:p>
+      <w:r>
+        <w:t>HorseRankTop50Percent  0.701260   0.612853  0.819473</w:t>
+      </w:r>
+    </w:p>
+    <w:p>
+      <w:r>
+        <w:t>self NaiveBayes</w:t>
+      </w:r>
+    </w:p>
+    <w:p>
+      <w:r>
+        <w:t xml:space="preserve">                              f1  precision    recall</w:t>
+      </w:r>
+    </w:p>
+    <w:p>
+      <w:r>
+        <w:t>HorseWin               0.250431   0.149938  0.759414</w:t>
+      </w:r>
+    </w:p>
+    <w:p>
+      <w:r>
+        <w:t>HorseRankTop3          0.499110   0.365949  0.784615</w:t>
+      </w:r>
+    </w:p>
+    <w:p>
+      <w:r>
+        <w:t>HorseRankTop50Percent  0.702245   0.614944  0.818434</w:t>
+      </w:r>
+    </w:p>
+    <w:p>
+      <w:r>
+        <w:t>SVC</w:t>
+      </w:r>
+    </w:p>
+    <w:p>
+      <w:r>
+        <w:t xml:space="preserve">                              f1  precision    recall</w:t>
+      </w:r>
+    </w:p>
+    <w:p>
+      <w:r>
+        <w:t>HorseWin               0.120425   0.138211  0.106695</w:t>
+      </w:r>
+    </w:p>
+    <w:p>
+      <w:r>
+        <w:t>HorseRankTop3          0.352080   0.391938  0.319580</w:t>
+      </w:r>
+    </w:p>
+    <w:p>
+      <w:r>
+        <w:t>HorseRankTop50Percent  0.602890   0.537273  0.686764</w:t>
+      </w:r>
+    </w:p>
+    <w:p>
+      <w:r>
+        <w:t>RandomForestClassifier</w:t>
+      </w:r>
+    </w:p>
+    <w:p>
+      <w:r>
+        <w:t xml:space="preserve">                              f1  precision    recall</w:t>
+      </w:r>
+    </w:p>
+    <w:p>
+      <w:r>
+        <w:t>HorseWin               0.247532   0.194279  0.341004</w:t>
+      </w:r>
+    </w:p>
+    <w:p>
+      <w:r>
+        <w:t>HorseRankTop3          0.460889   0.385593  0.572727</w:t>
+      </w:r>
+    </w:p>
+    <w:p>
+      <w:r>
+        <w:t>HorseRankTop50Percent  0.663227   0.590062  0.757103</w:t>
+      </w:r>
+    </w:p>
+    <w:p>
+      <w:pPr>
+        <w:rPr>
+          <w:rFonts w:hint="eastAsia"/>
+        </w:rPr>
+      </w:pPr>
+    </w:p>
+    <w:p>
+      <w:r>
+        <w:rPr>
+          <w:rFonts w:hint="eastAsia"/>
+        </w:rPr>
+        <w:t>4.1.1</w:t>
+      </w:r>
+    </w:p>
+    <w:p>
+      <w:r>
+        <w:t>rbf</w:t>
+      </w:r>
+    </w:p>
+    <w:p/>
+    <w:p>
+      <w:pPr>
+        <w:rPr>
+          <w:rFonts w:hint="eastAsia"/>
+        </w:rPr>
+      </w:pPr>
+    </w:p>
+    <w:p>
+      <w:r>
+        <w:rPr>
+          <w:rFonts w:hint="eastAsia"/>
+        </w:rPr>
+        <w:t>6</w:t>
+      </w:r>
+      <w:r>
+        <w:t>.1</w:t>
+      </w:r>
+    </w:p>
+    <w:p>
+      <w:r>
+        <w:rPr>
+          <w:noProof/>
+        </w:rPr>
+        <w:lastRenderedPageBreak/>
+        <w:drawing>
+          <wp:inline distT="0" distB="0" distL="0" distR="0">
+            <wp:extent cx="3380014" cy="2669505"/>
+            <wp:effectExtent l="0" t="0" r="0" b="0"/>
+            <wp:docPr id="2" name="圖片 2" descr="C:\Users\ccs20\AppData\Local\Microsoft\Windows\INetCache\Content.Word\Figure_11.png"/>
+            <wp:cNvGraphicFramePr>
+              <a:graphicFrameLocks xmlns:a="http://schemas.openxmlformats.org/drawingml/2006/main" noChangeAspect="1"/>
+            </wp:cNvGraphicFramePr>
+            <a:graphic xmlns:a="http://schemas.openxmlformats.org/drawingml/2006/main">
+              <a:graphicData uri="http://schemas.openxmlformats.org/drawingml/2006/picture">
+                <pic:pic xmlns:pic="http://schemas.openxmlformats.org/drawingml/2006/picture">
+                  <pic:nvPicPr>
+                    <pic:cNvPr id="0" name="Picture 2" descr="C:\Users\ccs20\AppData\Local\Microsoft\Windows\INetCache\Content.Word\Figure_11.png"/>
+                    <pic:cNvPicPr>
+                      <a:picLocks noChangeAspect="1" noChangeArrowheads="1"/>
+                    </pic:cNvPicPr>
+                  </pic:nvPicPr>
+                  <pic:blipFill rotWithShape="1">
+                    <a:blip r:embed="rId6">
+                      <a:extLst>
+                        <a:ext uri="{28A0092B-C50C-407E-A947-70E740481C1C}">
+                          <a14:useLocalDpi xmlns:a14="http://schemas.microsoft.com/office/drawing/2010/main" val="0"/>
+                        </a:ext>
+                      </a:extLst>
+                    </a:blip>
+                    <a:srcRect l="4651" t="6451" r="8183" b="1739"/>
+                    <a:stretch/>
+                  </pic:blipFill>
+                  <pic:spPr bwMode="auto">
+                    <a:xfrm>
+                      <a:off x="0" y="0"/>
+                      <a:ext cx="3395167" cy="2681473"/>
+                    </a:xfrm>
+                    <a:prstGeom prst="rect">
+                      <a:avLst/>
+                    </a:prstGeom>
+                    <a:noFill/>
+                    <a:ln>
+                      <a:noFill/>
+                    </a:ln>
+                    <a:extLst>
+                      <a:ext uri="{53640926-AAD7-44D8-BBD7-CCE9431645EC}">
+                        <a14:shadowObscured xmlns:a14="http://schemas.microsoft.com/office/drawing/2010/main"/>
+                      </a:ext>
+                    </a:extLst>
+                  </pic:spPr>
+                </pic:pic>
+              </a:graphicData>
+            </a:graphic>
+          </wp:inline>
+        </w:drawing>
+      </w:r>
+      <w:r>
+        <w:rPr>
+          <w:noProof/>
+        </w:rPr>
+        <w:drawing>
+          <wp:inline distT="0" distB="0" distL="0" distR="0">
+            <wp:extent cx="3401290" cy="2667253"/>
+            <wp:effectExtent l="0" t="0" r="8890" b="0"/>
+            <wp:docPr id="1" name="圖片 1" descr="C:\Users\ccs20\AppData\Local\Microsoft\Windows\INetCache\Content.Word\Figure_1.png"/>
+            <wp:cNvGraphicFramePr>
+              <a:graphicFrameLocks xmlns:a="http://schemas.openxmlformats.org/drawingml/2006/main" noChangeAspect="1"/>
+            </wp:cNvGraphicFramePr>
+            <a:graphic xmlns:a="http://schemas.openxmlformats.org/drawingml/2006/main">
+              <a:graphicData uri="http://schemas.openxmlformats.org/drawingml/2006/picture">
+                <pic:pic xmlns:pic="http://schemas.openxmlformats.org/drawingml/2006/picture">
+                  <pic:nvPicPr>
+                    <pic:cNvPr id="0" name="Picture 1" descr="C:\Users\ccs20\AppData\Local\Microsoft\Windows\INetCache\Content.Word\Figure_1.png"/>
+                    <pic:cNvPicPr>
+                      <a:picLocks noChangeAspect="1" noChangeArrowheads="1"/>
+                    </pic:cNvPicPr>
+                  </pic:nvPicPr>
+                  <pic:blipFill rotWithShape="1">
+                    <a:blip r:embed="rId7">
+                      <a:extLst>
+                        <a:ext uri="{28A0092B-C50C-407E-A947-70E740481C1C}">
+                          <a14:useLocalDpi xmlns:a14="http://schemas.microsoft.com/office/drawing/2010/main" val="0"/>
+                        </a:ext>
+                      </a:extLst>
+                    </a:blip>
+                    <a:srcRect l="4837" t="7195" r="8079" b="1732"/>
+                    <a:stretch/>
+                  </pic:blipFill>
+                  <pic:spPr bwMode="auto">
+                    <a:xfrm>
+                      <a:off x="0" y="0"/>
+                      <a:ext cx="3419822" cy="2681785"/>
+                    </a:xfrm>
+                    <a:prstGeom prst="rect">
+                      <a:avLst/>
+                    </a:prstGeom>
+                    <a:noFill/>
+                    <a:ln>
+                      <a:noFill/>
+                    </a:ln>
+                    <a:extLst>
+                      <a:ext uri="{53640926-AAD7-44D8-BBD7-CCE9431645EC}">
+                        <a14:shadowObscured xmlns:a14="http://schemas.microsoft.com/office/drawing/2010/main"/>
+                      </a:ext>
+                    </a:extLst>
+                  </pic:spPr>
+                </pic:pic>
+              </a:graphicData>
+            </a:graphic>
+          </wp:inline>
+        </w:drawing>
+      </w:r>
+    </w:p>
+    <w:p>
+      <w:r>
+        <w:rPr>
+          <w:rFonts w:hint="eastAsia"/>
+        </w:rPr>
+        <w:t xml:space="preserve">From the plot </w:t>
+      </w:r>
+      <w:r>
+        <w:t xml:space="preserve">of horse P303, it has an increasing </w:t>
+      </w:r>
+      <w:r>
+        <w:t>trend</w:t>
+      </w:r>
+      <w:r>
+        <w:t xml:space="preserve"> in ranking, which means the performance of this horse is worsening. From the plot of horse T301, the line going up and down, which means the horse’s performance is fluctuating.</w:t>
+      </w:r>
+    </w:p>
+    <w:p/>
+    <w:p>
+      <w:r>
+        <w:t>6.2</w:t>
+      </w:r>
+    </w:p>
+    <w:p>
+      <w:r>
+        <w:rPr>
+          <w:noProof/>
+        </w:rPr>
+        <w:drawing>
+          <wp:inline distT="0" distB="0" distL="0" distR="0">
+            <wp:extent cx="6872334" cy="3891643"/>
+            <wp:effectExtent l="0" t="0" r="5080" b="0"/>
+            <wp:docPr id="3" name="圖片 3" descr="C:\Users\ccs20\AppData\Local\Microsoft\Windows\INetCache\Content.Word\Figure_1.png"/>
+            <wp:cNvGraphicFramePr>
+              <a:graphicFrameLocks xmlns:a="http://schemas.openxmlformats.org/drawingml/2006/main" noChangeAspect="1"/>
+            </wp:cNvGraphicFramePr>
+            <a:graphic xmlns:a="http://schemas.openxmlformats.org/drawingml/2006/main">
+              <a:graphicData uri="http://schemas.openxmlformats.org/drawingml/2006/picture">
+                <pic:pic xmlns:pic="http://schemas.openxmlformats.org/drawingml/2006/picture">
+                  <pic:nvPicPr>
+                    <pic:cNvPr id="0" name="Picture 5" descr="C:\Users\ccs20\AppData\Local\Microsoft\Windows\INetCache\Content.Word\Figure_1.png"/>
+                    <pic:cNvPicPr>
+                      <a:picLocks noChangeAspect="1" noChangeArrowheads="1"/>
+                    </pic:cNvPicPr>
+                  </pic:nvPicPr>
+                  <pic:blipFill rotWithShape="1">
+                    <a:blip r:embed="rId8">
+                      <a:extLst>
+                        <a:ext uri="{28A0092B-C50C-407E-A947-70E740481C1C}">
+                          <a14:useLocalDpi xmlns:a14="http://schemas.microsoft.com/office/drawing/2010/main" val="0"/>
+                        </a:ext>
+                      </a:extLst>
+                    </a:blip>
+                    <a:srcRect l="9048" t="9583" r="9514" b="6063"/>
+                    <a:stretch/>
+                  </pic:blipFill>
+                  <pic:spPr bwMode="auto">
+                    <a:xfrm>
+                      <a:off x="0" y="0"/>
+                      <a:ext cx="6878121" cy="3894920"/>
+                    </a:xfrm>
+                    <a:prstGeom prst="rect">
+                      <a:avLst/>
+                    </a:prstGeom>
+                    <a:noFill/>
+                    <a:ln>
+                      <a:noFill/>
+                    </a:ln>
+                    <a:extLst>
+                      <a:ext uri="{53640926-AAD7-44D8-BBD7-CCE9431645EC}">
+                        <a14:shadowObscured xmlns:a14="http://schemas.microsoft.com/office/drawing/2010/main"/>
+                      </a:ext>
+                    </a:extLst>
+                  </pic:spPr>
+                </pic:pic>
+              </a:graphicData>
+            </a:graphic>
+          </wp:inline>
+        </w:drawing>
+      </w:r>
+    </w:p>
+    <w:p>
+      <w:r>
+        <w:rPr>
+          <w:rFonts w:hint="eastAsia"/>
+        </w:rPr>
+        <w:t>Best</w:t>
+      </w:r>
+      <w:r>
+        <w:t xml:space="preserve"> horse: P303.</w:t>
+      </w:r>
+      <w:r>
+        <w:t xml:space="preserve"> Although there are</w:t>
+      </w:r>
+      <w:r>
+        <w:t xml:space="preserve"> other horses having win rate of 100%, these horses only join a few races (&lt;4 races), which is hardly to determine if these horse</w:t>
+      </w:r>
+      <w:r>
+        <w:t>s</w:t>
+      </w:r>
+      <w:r>
+        <w:t xml:space="preserve"> will continue the performance afterward. Therefore, for all horse having more than 4 races, P303 have win rate &gt; 50% and it’s win rate also the highest, so it is the best currently.</w:t>
+      </w:r>
+    </w:p>
+    <w:p>
+      <w:r>
+        <w:t xml:space="preserve">Best jockey: J Moreira. He </w:t>
+      </w:r>
+      <w:r>
+        <w:t xml:space="preserve">has the highest number of wins. Although there are jockeys having higher win rate, </w:t>
+      </w:r>
+      <w:r>
+        <w:lastRenderedPageBreak/>
+        <w:t>these jockeys only participate in very few races, so they should not be classified as best jockey at the moment.</w:t>
+      </w:r>
+    </w:p>
+    <w:p/>
+    <w:p>
+      <w:r>
+        <w:t>6.3</w:t>
+      </w:r>
+    </w:p>
+    <w:p>
+      <w:r>
+        <w:rPr>
+          <w:noProof/>
+        </w:rPr>
+        <w:drawing>
+          <wp:inline distT="0" distB="0" distL="0" distR="0">
+            <wp:extent cx="3477986" cy="2782428"/>
+            <wp:effectExtent l="0" t="0" r="8255" b="0"/>
+            <wp:docPr id="4" name="圖片 4" descr="C:\Users\ccs20\AppData\Local\Microsoft\Windows\INetCache\Content.Word\Figure_1.png"/>
+            <wp:cNvGraphicFramePr>
+              <a:graphicFrameLocks xmlns:a="http://schemas.openxmlformats.org/drawingml/2006/main" noChangeAspect="1"/>
+            </wp:cNvGraphicFramePr>
+            <a:graphic xmlns:a="http://schemas.openxmlformats.org/drawingml/2006/main">
+              <a:graphicData uri="http://schemas.openxmlformats.org/drawingml/2006/picture">
+                <pic:pic xmlns:pic="http://schemas.openxmlformats.org/drawingml/2006/picture">
+                  <pic:nvPicPr>
+                    <pic:cNvPr id="0" name="Picture 7" descr="C:\Users\ccs20\AppData\Local\Microsoft\Windows\INetCache\Content.Word\Figure_1.png"/>
+                    <pic:cNvPicPr>
+                      <a:picLocks noChangeAspect="1" noChangeArrowheads="1"/>
+                    </pic:cNvPicPr>
+                  </pic:nvPicPr>
+                  <pic:blipFill rotWithShape="1">
+                    <a:blip r:embed="rId9">
+                      <a:extLst>
+                        <a:ext uri="{28A0092B-C50C-407E-A947-70E740481C1C}">
+                          <a14:useLocalDpi xmlns:a14="http://schemas.microsoft.com/office/drawing/2010/main" val="0"/>
+                        </a:ext>
+                      </a:extLst>
+                    </a:blip>
+                    <a:srcRect l="15351" t="7073" r="11160" b="14521"/>
+                    <a:stretch/>
+                  </pic:blipFill>
+                  <pic:spPr bwMode="auto">
+                    <a:xfrm>
+                      <a:off x="0" y="0"/>
+                      <a:ext cx="3484738" cy="2787830"/>
+                    </a:xfrm>
+                    <a:prstGeom prst="rect">
+                      <a:avLst/>
+                    </a:prstGeom>
+                    <a:noFill/>
+                    <a:ln>
+                      <a:noFill/>
+                    </a:ln>
+                    <a:extLst>
+                      <a:ext uri="{53640926-AAD7-44D8-BBD7-CCE9431645EC}">
+                        <a14:shadowObscured xmlns:a14="http://schemas.microsoft.com/office/drawing/2010/main"/>
+                      </a:ext>
+                    </a:extLst>
+                  </pic:spPr>
+                </pic:pic>
+              </a:graphicData>
+            </a:graphic>
+          </wp:inline>
+        </w:drawing>
+      </w:r>
+    </w:p>
+    <w:p/>
+    <w:p/>
+    <w:p>
+      <w:pPr>
+        <w:rPr>
+          <w:rFonts w:hint="eastAsia"/>
+        </w:rPr>
+      </w:pPr>
+      <w:r>
+        <w:rPr>
+          <w:rFonts w:hint="eastAsia"/>
+        </w:rPr>
+        <w:t>6.4</w:t>
+      </w:r>
+    </w:p>
+    <w:p/>
+    <w:p/>
+    <w:p>
+      <w:r>
+        <w:t>6.5</w:t>
+      </w:r>
+    </w:p>
+    <w:p>
+      <w:r>
+        <w:rPr>
+          <w:noProof/>
+        </w:rPr>
+        <w:drawing>
+          <wp:inline distT="0" distB="0" distL="0" distR="0">
+            <wp:extent cx="3516086" cy="2783249"/>
+            <wp:effectExtent l="0" t="0" r="8255" b="0"/>
+            <wp:docPr id="6" name="圖片 6" descr="C:\Users\ccs20\AppData\Local\Microsoft\Windows\INetCache\Content.Word\Figure_1.png"/>
+            <wp:cNvGraphicFramePr>
+              <a:graphicFrameLocks xmlns:a="http://schemas.openxmlformats.org/drawingml/2006/main" noChangeAspect="1"/>
+            </wp:cNvGraphicFramePr>
+            <a:graphic xmlns:a="http://schemas.openxmlformats.org/drawingml/2006/main">
+              <a:graphicData uri="http://schemas.openxmlformats.org/drawingml/2006/picture">
+                <pic:pic xmlns:pic="http://schemas.openxmlformats.org/drawingml/2006/picture">
+                  <pic:nvPicPr>
+                    <pic:cNvPr id="0" name="Picture 11" descr="C:\Users\ccs20\AppData\Local\Microsoft\Windows\INetCache\Content.Word\Figure_1.png"/>
+                    <pic:cNvPicPr>
+                      <a:picLocks noChangeAspect="1" noChangeArrowheads="1"/>
+                    </pic:cNvPicPr>
+                  </pic:nvPicPr>
+                  <pic:blipFill rotWithShape="1">
+                    <a:blip r:embed="rId10">
+                      <a:extLst>
+                        <a:ext uri="{28A0092B-C50C-407E-A947-70E740481C1C}">
+                          <a14:useLocalDpi xmlns:a14="http://schemas.microsoft.com/office/drawing/2010/main" val="0"/>
+                        </a:ext>
+                      </a:extLst>
+                    </a:blip>
+                    <a:srcRect l="4745" t="7445" r="9114" b="1619"/>
+                    <a:stretch/>
+                  </pic:blipFill>
+                  <pic:spPr bwMode="auto">
+                    <a:xfrm>
+                      <a:off x="0" y="0"/>
+                      <a:ext cx="3527242" cy="2792080"/>
+                    </a:xfrm>
+                    <a:prstGeom prst="rect">
+                      <a:avLst/>
+                    </a:prstGeom>
+                    <a:noFill/>
+                    <a:ln>
+                      <a:noFill/>
+                    </a:ln>
+                    <a:extLst>
+                      <a:ext uri="{53640926-AAD7-44D8-BBD7-CCE9431645EC}">
+                        <a14:shadowObscured xmlns:a14="http://schemas.microsoft.com/office/drawing/2010/main"/>
+                      </a:ext>
+                    </a:extLst>
+                  </pic:spPr>
+                </pic:pic>
+              </a:graphicData>
+            </a:graphic>
+          </wp:inline>
+        </w:drawing>
+      </w:r>
+    </w:p>
+    <w:p>
+      <w:pPr>
+        <w:rPr>
+          <w:rFonts w:hint="eastAsia"/>
+        </w:rPr>
+      </w:pPr>
+      <w:r>
+        <w:t>This plot shows that higher recent_rank or higher jockey_ave_rank does have a higher chance to rank higher.</w:t>
+      </w:r>
+      <w:r>
+        <w:t xml:space="preserve"> </w:t>
+      </w:r>
+      <w:r>
+        <w:rPr>
+          <w:rFonts w:hint="eastAsia"/>
+        </w:rPr>
+        <w:t xml:space="preserve">SVM does try to find a </w:t>
+      </w:r>
+      <w:r>
+        <w:t xml:space="preserve">best </w:t>
+      </w:r>
+      <w:r>
+        <w:rPr>
+          <w:rFonts w:hint="eastAsia"/>
+        </w:rPr>
+        <w:t xml:space="preserve">line to </w:t>
+      </w:r>
+      <w:r>
+        <w:t>separate</w:t>
+      </w:r>
+      <w:r>
+        <w:rPr>
+          <w:rFonts w:hint="eastAsia"/>
+        </w:rPr>
+        <w:t xml:space="preserve"> </w:t>
+      </w:r>
+      <w:r>
+        <w:t xml:space="preserve">2 classes, although they can’t be totally separated. As we can see that the blue plane has more blue points on it while the red plane has more red points on it. </w:t>
+      </w:r>
+      <w:r>
+        <w:t>The line seems to pass through the point (7,7), which is the mean point, but have a lower y-intercept than x-intercept, which may shows that the jockey_ave_rank is more important.</w:t>
+      </w:r>
       <w:bookmarkStart w:id="0" w:name="_GoBack"/>
       <w:bookmarkEnd w:id="0"/>
     </w:p>
-    <w:p/>
-    <w:p>
-      <w:r>
-        <w:t>3.1.2</w:t>
-      </w:r>
-    </w:p>
-    <w:p>
-      <w:proofErr w:type="spellStart"/>
-      <w:r>
-        <w:t>GaussianNB</w:t>
-      </w:r>
-      <w:proofErr w:type="spellEnd"/>
-      <w:r>
-        <w:t xml:space="preserve">, </w:t>
-      </w:r>
-    </w:p>
-    <w:p/>
-    <w:p/>
-    <w:p>
-      <w:r>
-        <w:rPr>
-          <w:rFonts w:hint="eastAsia"/>
-        </w:rPr>
-        <w:t>3.1.3</w:t>
-      </w:r>
-    </w:p>
-    <w:p>
-      <w:proofErr w:type="spellStart"/>
-      <w:r>
-        <w:t>rbf</w:t>
-      </w:r>
-      <w:proofErr w:type="spellEnd"/>
-    </w:p>
-    <w:p/>
-    <w:p/>
-    <w:p>
-      <w:r>
-        <w:rPr>
-          <w:rFonts w:hint="eastAsia"/>
-        </w:rPr>
-        <w:t>4.1.1</w:t>
-      </w:r>
-    </w:p>
-    <w:p>
-      <w:r>
-        <w:t>rbf</w:t>
-      </w:r>
-    </w:p>
     <w:sectPr>
       <w:pgSz w:w="12240" w:h="15840"/>
-      <w:pgMar w:top="1440" w:right="1800" w:bottom="1440" w:left="1800" w:header="851" w:footer="992" w:gutter="0"/>
+      <w:pgMar w:top="720" w:right="720" w:bottom="720" w:left="720" w:header="851" w:footer="992" w:gutter="0"/>
       <w:cols w:space="425"/>
       <w:docGrid w:type="lines" w:linePitch="360"/>
     </w:sectPr>
   </w:body>
 </w:document>
+</file>
+
+<file path=word/endnotes.xml><?xml version="1.0" encoding="utf-8"?>
+<w:endnotes xmlns:wpc="http://schemas.microsoft.com/office/word/2010/wordprocessingCanvas" xmlns:cx="http://schemas.microsoft.com/office/drawing/2014/chartex" xmlns:cx1="http://schemas.microsoft.com/office/drawing/2015/9/8/chartex" xmlns:cx2="http://schemas.microsoft.com/office/drawing/2015/10/21/chartex" xmlns:cx3="http://schemas.microsoft.com/office/drawing/2016/5/9/chartex" xmlns:cx4="http://schemas.microsoft.com/office/drawing/2016/5/10/chartex" xmlns:cx5="http://schemas.microsoft.com/office/drawing/2016/5/11/chartex" xmlns:cx6="http://schemas.microsoft.com/office/drawing/2016/5/12/chartex" xmlns:cx7="http://schemas.microsoft.com/office/drawing/2016/5/13/chartex" xmlns:cx8="http://schemas.microsoft.com/office/drawing/2016/5/14/chartex" xmlns:mc="http://schemas.openxmlformats.org/markup-compatibility/2006" xmlns:aink="http://schemas.microsoft.com/office/drawing/2016/ink" xmlns:am3d="http://schemas.microsoft.com/office/drawing/2017/model3d" xmlns:o="urn:schemas-microsoft-com:office:office" xmlns:r="http://schemas.openxmlformats.org/officeDocument/2006/relationships" xmlns:m="http://schemas.openxmlformats.org/officeDocument/2006/math" xmlns:v="urn:schemas-microsoft-com:vml" xmlns:wp14="http://schemas.microsoft.com/office/word/2010/wordprocessingDrawing" xmlns:wp="http://schemas.openxmlformats.org/drawingml/2006/wordprocessingDrawing" xmlns:w10="urn:schemas-microsoft-com:office:word" xmlns:w="http://schemas.openxmlformats.org/wordprocessingml/2006/main" xmlns:w14="http://schemas.microsoft.com/office/word/2010/wordml" xmlns:w15="http://schemas.microsoft.com/office/word/2012/wordml" xmlns:w16cid="http://schemas.microsoft.com/office/word/2016/wordml/cid" xmlns:w16se="http://schemas.microsoft.com/office/word/2015/wordml/symex" xmlns:wpg="http://schemas.microsoft.com/office/word/2010/wordprocessingGroup" xmlns:wpi="http://schemas.microsoft.com/office/word/2010/wordprocessingInk" xmlns:wne="http://schemas.microsoft.com/office/word/2006/wordml" xmlns:wps="http://schemas.microsoft.com/office/word/2010/wordprocessingShape" mc:Ignorable="w14 w15 w16se w16cid wp14">
+  <w:endnote w:type="separator" w:id="-1">
+    <w:p>
+      <w:r>
+        <w:separator/>
+      </w:r>
+    </w:p>
+  </w:endnote>
+  <w:endnote w:type="continuationSeparator" w:id="0">
+    <w:p>
+      <w:r>
+        <w:continuationSeparator/>
+      </w:r>
+    </w:p>
+  </w:endnote>
+</w:endnotes>
+</file>
+
+<file path=word/footnotes.xml><?xml version="1.0" encoding="utf-8"?>
+<w:footnotes xmlns:wpc="http://schemas.microsoft.com/office/word/2010/wordprocessingCanvas" xmlns:cx="http://schemas.microsoft.com/office/drawing/2014/chartex" xmlns:cx1="http://schemas.microsoft.com/office/drawing/2015/9/8/chartex" xmlns:cx2="http://schemas.microsoft.com/office/drawing/2015/10/21/chartex" xmlns:cx3="http://schemas.microsoft.com/office/drawing/2016/5/9/chartex" xmlns:cx4="http://schemas.microsoft.com/office/drawing/2016/5/10/chartex" xmlns:cx5="http://schemas.microsoft.com/office/drawing/2016/5/11/chartex" xmlns:cx6="http://schemas.microsoft.com/office/drawing/2016/5/12/chartex" xmlns:cx7="http://schemas.microsoft.com/office/drawing/2016/5/13/chartex" xmlns:cx8="http://schemas.microsoft.com/office/drawing/2016/5/14/chartex" xmlns:mc="http://schemas.openxmlformats.org/markup-compatibility/2006" xmlns:aink="http://schemas.microsoft.com/office/drawing/2016/ink" xmlns:am3d="http://schemas.microsoft.com/office/drawing/2017/model3d" xmlns:o="urn:schemas-microsoft-com:office:office" xmlns:r="http://schemas.openxmlformats.org/officeDocument/2006/relationships" xmlns:m="http://schemas.openxmlformats.org/officeDocument/2006/math" xmlns:v="urn:schemas-microsoft-com:vml" xmlns:wp14="http://schemas.microsoft.com/office/word/2010/wordprocessingDrawing" xmlns:wp="http://schemas.openxmlformats.org/drawingml/2006/wordprocessingDrawing" xmlns:w10="urn:schemas-microsoft-com:office:word" xmlns:w="http://schemas.openxmlformats.org/wordprocessingml/2006/main" xmlns:w14="http://schemas.microsoft.com/office/word/2010/wordml" xmlns:w15="http://schemas.microsoft.com/office/word/2012/wordml" xmlns:w16cid="http://schemas.microsoft.com/office/word/2016/wordml/cid" xmlns:w16se="http://schemas.microsoft.com/office/word/2015/wordml/symex" xmlns:wpg="http://schemas.microsoft.com/office/word/2010/wordprocessingGroup" xmlns:wpi="http://schemas.microsoft.com/office/word/2010/wordprocessingInk" xmlns:wne="http://schemas.microsoft.com/office/word/2006/wordml" xmlns:wps="http://schemas.microsoft.com/office/word/2010/wordprocessingShape" mc:Ignorable="w14 w15 w16se w16cid wp14">
+  <w:footnote w:type="separator" w:id="-1">
+    <w:p>
+      <w:r>
+        <w:separator/>
+      </w:r>
+    </w:p>
+  </w:footnote>
+  <w:footnote w:type="continuationSeparator" w:id="0">
+    <w:p>
+      <w:r>
+        <w:continuationSeparator/>
+      </w:r>
+    </w:p>
+  </w:footnote>
+</w:footnotes>
 </file>
 
 <file path=word/styles.xml><?xml version="1.0" encoding="utf-8"?>
@@ -567,6 +1288,66 @@
     <w:semiHidden/>
     <w:rsid w:val="009B06A8"/>
   </w:style>
+  <w:style w:type="paragraph" w:styleId="a5">
+    <w:name w:val="header"/>
+    <w:basedOn w:val="a"/>
+    <w:link w:val="a6"/>
+    <w:uiPriority w:val="99"/>
+    <w:unhideWhenUsed/>
+    <w:rsid w:val="00113C0E"/>
+    <w:pPr>
+      <w:tabs>
+        <w:tab w:val="center" w:pos="4320"/>
+        <w:tab w:val="right" w:pos="8640"/>
+      </w:tabs>
+      <w:snapToGrid w:val="0"/>
+    </w:pPr>
+    <w:rPr>
+      <w:sz w:val="20"/>
+      <w:szCs w:val="20"/>
+    </w:rPr>
+  </w:style>
+  <w:style w:type="character" w:customStyle="1" w:styleId="a6">
+    <w:name w:val="頁首 字元"/>
+    <w:basedOn w:val="a0"/>
+    <w:link w:val="a5"/>
+    <w:uiPriority w:val="99"/>
+    <w:rsid w:val="00113C0E"/>
+    <w:rPr>
+      <w:sz w:val="20"/>
+      <w:szCs w:val="20"/>
+    </w:rPr>
+  </w:style>
+  <w:style w:type="paragraph" w:styleId="a7">
+    <w:name w:val="footer"/>
+    <w:basedOn w:val="a"/>
+    <w:link w:val="a8"/>
+    <w:uiPriority w:val="99"/>
+    <w:unhideWhenUsed/>
+    <w:rsid w:val="00113C0E"/>
+    <w:pPr>
+      <w:tabs>
+        <w:tab w:val="center" w:pos="4320"/>
+        <w:tab w:val="right" w:pos="8640"/>
+      </w:tabs>
+      <w:snapToGrid w:val="0"/>
+    </w:pPr>
+    <w:rPr>
+      <w:sz w:val="20"/>
+      <w:szCs w:val="20"/>
+    </w:rPr>
+  </w:style>
+  <w:style w:type="character" w:customStyle="1" w:styleId="a8">
+    <w:name w:val="頁尾 字元"/>
+    <w:basedOn w:val="a0"/>
+    <w:link w:val="a7"/>
+    <w:uiPriority w:val="99"/>
+    <w:rsid w:val="00113C0E"/>
+    <w:rPr>
+      <w:sz w:val="20"/>
+      <w:szCs w:val="20"/>
+    </w:rPr>
+  </w:style>
 </w:styles>
 </file>
 

</xml_diff>

<commit_message>
betting (basic classification) finish
</commit_message>
<xml_diff>
--- a/prjreport.docx
+++ b/prjreport.docx
@@ -1709,13 +1709,7 @@
         <w:t>3.4</w:t>
       </w:r>
     </w:p>
-    <w:p>
-      <w:pPr>
-        <w:rPr>
-          <w:rFonts w:hint="eastAsia"/>
-        </w:rPr>
-      </w:pPr>
-    </w:p>
+    <w:p/>
     <w:p>
       <w:pPr>
         <w:jc w:val="both"/>
@@ -1841,13 +1835,7 @@
         <w:t>n_estimators</w:t>
       </w:r>
       <w:r>
-        <w:t xml:space="preserve"> may not enough to adjust the model to the data, while large n_estimators may overfit the data and increase the training time. So, usually we tune </w:t>
-      </w:r>
-      <w:r>
-        <w:t>learning_rate</w:t>
-      </w:r>
-      <w:r>
-        <w:t xml:space="preserve"> and </w:t>
+        <w:t xml:space="preserve"> may not enough to adjust the model to the data, while large n_estimators may overfit the data and increase the training time. So, usually we tune learning_rate and </w:t>
       </w:r>
       <w:r>
         <w:t>n_estimators</w:t>
@@ -1889,9 +1877,6 @@
     <w:p>
       <w:pPr>
         <w:jc w:val="both"/>
-        <w:rPr>
-          <w:rFonts w:hint="eastAsia"/>
-        </w:rPr>
       </w:pPr>
       <w:r>
         <w:t>Without normalization:</w:t>
@@ -1902,19 +1887,7 @@
         <w:jc w:val="both"/>
       </w:pPr>
       <w:r>
-        <w:t>(</w:t>
-      </w:r>
-      <w:r>
-        <w:t xml:space="preserve">svr_model, </w:t>
-      </w:r>
-      <w:r>
-        <w:t>1915.443705</w:t>
-      </w:r>
-      <w:r>
-        <w:t>, 0.066667, 0.266667</w:t>
-      </w:r>
-      <w:r>
-        <w:t>, 6.46875)</w:t>
+        <w:t>(svr_model, 1915.443705, 0.066667, 0.266667, 6.46875)</w:t>
       </w:r>
     </w:p>
     <w:p>
@@ -1922,16 +1895,7 @@
         <w:jc w:val="both"/>
       </w:pPr>
       <w:r>
-        <w:t xml:space="preserve">(gbrt_model, </w:t>
-      </w:r>
-      <w:r>
-        <w:t>216.88071</w:t>
-      </w:r>
-      <w:r>
-        <w:t>1</w:t>
-      </w:r>
-      <w:r>
-        <w:t>, 0.239583, 0.564583, 4.095833)</w:t>
+        <w:t>(gbrt_model, 216.880711, 0.239583, 0.564583, 4.095833)</w:t>
       </w:r>
     </w:p>
     <w:p>
@@ -1964,10 +1928,7 @@
         <w:jc w:val="both"/>
       </w:pPr>
       <w:r>
-        <w:t xml:space="preserve">(gbrt_model, </w:t>
-      </w:r>
-      <w:r>
-        <w:t>216.883099</w:t>
+        <w:t>(gbrt_model, 216.883099</w:t>
       </w:r>
       <w:r>
         <w:t>, 0.239583, 0.564583, 4.095833)</w:t>
@@ -1976,17 +1937,362 @@
     <w:p>
       <w:pPr>
         <w:jc w:val="both"/>
-        <w:rPr>
-          <w:rFonts w:hint="eastAsia"/>
-        </w:rPr>
       </w:pPr>
       <w:r>
         <w:t>After normalization, the result of SVR improved a lot, as we can see the RMSE drop from 1915 to 706. However, the result of GBRT did not change much, the results are almost the same.</w:t>
+      </w:r>
+    </w:p>
+    <w:p>
+      <w:pPr>
+        <w:jc w:val="both"/>
+      </w:pPr>
+    </w:p>
+    <w:p>
+      <w:pPr>
+        <w:jc w:val="both"/>
+      </w:pPr>
+      <w:r>
+        <w:t>5</w:t>
+      </w:r>
+    </w:p>
+    <w:p>
+      <w:pPr>
+        <w:jc w:val="both"/>
+      </w:pPr>
+      <w:r>
+        <w:t xml:space="preserve">Basic </w:t>
+      </w:r>
+      <w:r>
+        <w:t>Strategy</w:t>
+      </w:r>
+    </w:p>
+    <w:tbl>
+      <w:tblPr>
+        <w:tblStyle w:val="a9"/>
+        <w:tblW w:w="0" w:type="auto"/>
+        <w:tblLook w:val="04A0" w:firstRow="1" w:lastRow="0" w:firstColumn="1" w:lastColumn="0" w:noHBand="0" w:noVBand="1"/>
+      </w:tblPr>
+      <w:tblGrid>
+        <w:gridCol w:w="2405"/>
+        <w:gridCol w:w="992"/>
+      </w:tblGrid>
+      <w:tr>
+        <w:tc>
+          <w:tcPr>
+            <w:tcW w:w="2405" w:type="dxa"/>
+          </w:tcPr>
+          <w:p>
+            <w:pPr>
+              <w:jc w:val="both"/>
+            </w:pPr>
+            <w:r>
+              <w:t>LogisticRegression</w:t>
+            </w:r>
+          </w:p>
+        </w:tc>
+        <w:tc>
+          <w:tcPr>
+            <w:tcW w:w="992" w:type="dxa"/>
+          </w:tcPr>
+          <w:p>
+            <w:pPr>
+              <w:jc w:val="both"/>
+            </w:pPr>
+            <w:r>
+              <w:t>37.7</w:t>
+            </w:r>
+          </w:p>
+        </w:tc>
+      </w:tr>
+      <w:tr>
+        <w:tc>
+          <w:tcPr>
+            <w:tcW w:w="2405" w:type="dxa"/>
+          </w:tcPr>
+          <w:p>
+            <w:pPr>
+              <w:jc w:val="both"/>
+            </w:pPr>
+            <w:r>
+              <w:t>NaiveBayes</w:t>
+            </w:r>
+          </w:p>
+        </w:tc>
+        <w:tc>
+          <w:tcPr>
+            <w:tcW w:w="992" w:type="dxa"/>
+          </w:tcPr>
+          <w:p>
+            <w:pPr>
+              <w:jc w:val="both"/>
+            </w:pPr>
+            <w:r>
+              <w:t>-59.0</w:t>
+            </w:r>
+          </w:p>
+        </w:tc>
+      </w:tr>
+      <w:tr>
+        <w:tc>
+          <w:tcPr>
+            <w:tcW w:w="2405" w:type="dxa"/>
+          </w:tcPr>
+          <w:p>
+            <w:pPr>
+              <w:jc w:val="both"/>
+            </w:pPr>
+            <w:r>
+              <w:t>SVM</w:t>
+            </w:r>
+          </w:p>
+        </w:tc>
+        <w:tc>
+          <w:tcPr>
+            <w:tcW w:w="992" w:type="dxa"/>
+          </w:tcPr>
+          <w:p>
+            <w:pPr>
+              <w:jc w:val="both"/>
+            </w:pPr>
+            <w:r>
+              <w:t>-92.0</w:t>
+            </w:r>
+          </w:p>
+        </w:tc>
+      </w:tr>
+      <w:tr>
+        <w:tc>
+          <w:tcPr>
+            <w:tcW w:w="2405" w:type="dxa"/>
+          </w:tcPr>
+          <w:p>
+            <w:pPr>
+              <w:jc w:val="both"/>
+            </w:pPr>
+            <w:r>
+              <w:t>RandomForest</w:t>
+            </w:r>
+          </w:p>
+        </w:tc>
+        <w:tc>
+          <w:tcPr>
+            <w:tcW w:w="992" w:type="dxa"/>
+          </w:tcPr>
+          <w:p>
+            <w:pPr>
+              <w:jc w:val="both"/>
+            </w:pPr>
+            <w:r>
+              <w:t>-7.2</w:t>
+            </w:r>
+          </w:p>
+        </w:tc>
+      </w:tr>
+      <w:tr>
+        <w:tc>
+          <w:tcPr>
+            <w:tcW w:w="2405" w:type="dxa"/>
+          </w:tcPr>
+          <w:p>
+            <w:pPr>
+              <w:jc w:val="both"/>
+            </w:pPr>
+            <w:r>
+              <w:t>SVR</w:t>
+            </w:r>
+          </w:p>
+        </w:tc>
+        <w:tc>
+          <w:tcPr>
+            <w:tcW w:w="992" w:type="dxa"/>
+          </w:tcPr>
+          <w:p>
+            <w:pPr>
+              <w:jc w:val="both"/>
+            </w:pPr>
+            <w:r>
+              <w:t>-181.6</w:t>
+            </w:r>
+          </w:p>
+        </w:tc>
+      </w:tr>
+      <w:tr>
+        <w:tc>
+          <w:tcPr>
+            <w:tcW w:w="2405" w:type="dxa"/>
+          </w:tcPr>
+          <w:p>
+            <w:pPr>
+              <w:jc w:val="both"/>
+            </w:pPr>
+            <w:r>
+              <w:t>SVR with normalize</w:t>
+            </w:r>
+          </w:p>
+        </w:tc>
+        <w:tc>
+          <w:tcPr>
+            <w:tcW w:w="992" w:type="dxa"/>
+          </w:tcPr>
+          <w:p>
+            <w:pPr>
+              <w:jc w:val="both"/>
+            </w:pPr>
+            <w:r>
+              <w:t>-195.0</w:t>
+            </w:r>
+          </w:p>
+        </w:tc>
+      </w:tr>
+      <w:tr>
+        <w:tc>
+          <w:tcPr>
+            <w:tcW w:w="2405" w:type="dxa"/>
+          </w:tcPr>
+          <w:p>
+            <w:pPr>
+              <w:jc w:val="both"/>
+            </w:pPr>
+            <w:r>
+              <w:t>GBRT</w:t>
+            </w:r>
+          </w:p>
+        </w:tc>
+        <w:tc>
+          <w:tcPr>
+            <w:tcW w:w="992" w:type="dxa"/>
+          </w:tcPr>
+          <w:p>
+            <w:pPr>
+              <w:jc w:val="both"/>
+            </w:pPr>
+            <w:r>
+              <w:t>-82.2</w:t>
+            </w:r>
+          </w:p>
+        </w:tc>
+      </w:tr>
+      <w:tr>
+        <w:tc>
+          <w:tcPr>
+            <w:tcW w:w="2405" w:type="dxa"/>
+          </w:tcPr>
+          <w:p>
+            <w:pPr>
+              <w:jc w:val="both"/>
+            </w:pPr>
+            <w:r>
+              <w:t>GBRT with normalize</w:t>
+            </w:r>
+          </w:p>
+        </w:tc>
+        <w:tc>
+          <w:tcPr>
+            <w:tcW w:w="992" w:type="dxa"/>
+          </w:tcPr>
+          <w:p>
+            <w:pPr>
+              <w:jc w:val="both"/>
+            </w:pPr>
+            <w:r>
+              <w:t>-82.2</w:t>
+            </w:r>
+          </w:p>
+        </w:tc>
+      </w:tr>
+    </w:tbl>
+    <w:p>
+      <w:pPr>
+        <w:jc w:val="both"/>
+      </w:pPr>
+      <w:r>
+        <w:rPr>
+          <w:rFonts w:hint="eastAsia"/>
+        </w:rPr>
+        <w:lastRenderedPageBreak/>
+        <w:t>For classific</w:t>
+      </w:r>
+      <w:r>
+        <w:t xml:space="preserve">ation models, for each race, all HorseWin horses will be selected as </w:t>
+      </w:r>
+      <w:r>
+        <w:t>candidate</w:t>
+      </w:r>
+      <w:r>
+        <w:t xml:space="preserve">. If there is no </w:t>
+      </w:r>
+      <w:r>
+        <w:t>HorseWin</w:t>
+      </w:r>
+      <w:r>
+        <w:t xml:space="preserve"> horses, then all HorseRankTop3 horses will be selected. </w:t>
+      </w:r>
+      <w:r>
+        <w:t xml:space="preserve">If there is no HorseRankTop3 horses, then all </w:t>
+      </w:r>
+      <w:r>
+        <w:rPr>
+          <w:rFonts w:hint="eastAsia"/>
+        </w:rPr>
+        <w:t>HorseRankTop50Percent</w:t>
+      </w:r>
+      <w:r>
+        <w:t xml:space="preserve"> </w:t>
+      </w:r>
+      <w:r>
+        <w:t>horses will be selected.</w:t>
+      </w:r>
+      <w:r>
+        <w:t xml:space="preserve"> </w:t>
+      </w:r>
+      <w:r>
+        <w:t xml:space="preserve">If there is no </w:t>
+      </w:r>
+      <w:r>
+        <w:rPr>
+          <w:rFonts w:hint="eastAsia"/>
+        </w:rPr>
+        <w:t>HorseRankTop50Percent</w:t>
+      </w:r>
+      <w:r>
+        <w:t xml:space="preserve"> horses, then all horses will be selected.</w:t>
+      </w:r>
+      <w:r>
+        <w:t xml:space="preserve"> For the candidate horses, we choose the one with maximum </w:t>
+      </w:r>
+      <w:r>
+        <w:t>declared_horse_weight</w:t>
+      </w:r>
+      <w:r>
+        <w:t xml:space="preserve">. It’s because win_odds and </w:t>
+      </w:r>
+      <w:r>
+        <w:t>declared_horse_weight</w:t>
+      </w:r>
+      <w:r>
+        <w:t xml:space="preserve"> have a higher feature importance, and by experiment higher </w:t>
+      </w:r>
+      <w:r>
+        <w:t>declared_horse_weight</w:t>
+      </w:r>
+      <w:r>
+        <w:t xml:space="preserve"> have a better result.</w:t>
       </w:r>
       <w:bookmarkStart w:id="0" w:name="_GoBack"/>
       <w:bookmarkEnd w:id="0"/>
     </w:p>
-    <w:p/>
+    <w:p>
+      <w:pPr>
+        <w:jc w:val="both"/>
+      </w:pPr>
+    </w:p>
+    <w:p>
+      <w:pPr>
+        <w:rPr>
+          <w:rFonts w:hint="eastAsia"/>
+        </w:rPr>
+      </w:pPr>
+    </w:p>
     <w:p>
       <w:r>
         <w:rPr>
@@ -2003,7 +2309,6 @@
         <w:rPr>
           <w:noProof/>
         </w:rPr>
-        <w:lastRenderedPageBreak/>
         <w:drawing>
           <wp:inline distT="0" distB="0" distL="0" distR="0">
             <wp:extent cx="3380014" cy="2669505"/>
@@ -2155,6 +2460,7 @@
         <w:rPr>
           <w:noProof/>
         </w:rPr>
+        <w:lastRenderedPageBreak/>
         <w:drawing>
           <wp:inline distT="0" distB="0" distL="0" distR="0">
             <wp:extent cx="6760101" cy="3815443"/>
@@ -2324,9 +2630,6 @@
     <w:p>
       <w:pPr>
         <w:jc w:val="both"/>
-        <w:rPr>
-          <w:rFonts w:hint="eastAsia"/>
-        </w:rPr>
       </w:pPr>
       <w:r>
         <w:rPr>
@@ -2335,7 +2638,11 @@
         <w:t>The plot shows that the draw</w:t>
       </w:r>
       <w:r>
-        <w:t xml:space="preserve"> 1 has a highest chance of winning, and the winning chance tends to decrease as the draw number increase. Note that the draw 13 and draw 14 have a relatively low percentage just because not all races have 14 horses, some of them only have 12 horses. </w:t>
+        <w:t xml:space="preserve"> 1 has a highest chance of winning, and the winning chance tends to decrease as the draw number increase. Note that the draw 13 and draw 14 have a relatively low percentage just because not </w:t>
+      </w:r>
+      <w:r>
+        <w:lastRenderedPageBreak/>
+        <w:t xml:space="preserve">all races have 14 horses, some of them only have 12 horses. </w:t>
       </w:r>
       <w:r>
         <w:t>The lower draw number has a considerable advantage to win, when comparing draw 1 and draw 11, draw 1 has doubled the win rate. Although the increase is only a few percentage, that’s because there are much more factor affecting the winning rate.</w:t>
@@ -2423,11 +2730,7 @@
         <w:t xml:space="preserve"> the feature “win_odds” have the highest importance on predicting the winning horse, which is reasonable as people usually bet on the horse that have a higher chance to win.</w:t>
       </w:r>
       <w:r>
-        <w:t xml:space="preserve"> The feature “race_distance” have the lowest importance, which is because the distance is the same for all record in the same race, so it can’t have a large importance. It is interesting to find that the “declared_horse_weight” have a relatively higher importance, when compare to the “actual_weight”, since the “actual_weight” should be related to the horse’s </w:t>
-      </w:r>
-      <w:r>
-        <w:lastRenderedPageBreak/>
-        <w:t>previous performance.</w:t>
+        <w:t xml:space="preserve"> The feature “race_distance” have the lowest importance, which is because the distance is the same for all record in the same race, so it can’t have a large importance. It is interesting to find that the “declared_horse_weight” have a relatively higher importance, when compare to the “actual_weight”, since the “actual_weight” should be related to the horse’s previous performance.</w:t>
       </w:r>
     </w:p>
     <w:p/>
@@ -2505,6 +2808,7 @@
         <w:rPr>
           <w:rFonts w:hint="eastAsia"/>
         </w:rPr>
+        <w:lastRenderedPageBreak/>
         <w:t xml:space="preserve">SVM does try to find a </w:t>
       </w:r>
       <w:r>
@@ -2529,7 +2833,13 @@
         <w:t xml:space="preserve">2 classes, although they can’t be totally separated. As we can see that the blue plane has more blue points on it while the red plane has more red points on it. </w:t>
       </w:r>
       <w:r>
-        <w:t>The line seems to pass through the point (7,7), which is the mean point, but have a lower y-intercept than x-intercept, which may shows that the jockey_ave_rank is more important.</w:t>
+        <w:t xml:space="preserve">The line seems to pass through the point (7,7), which is the mean point, but have a lower y-intercept than x-intercept, which may </w:t>
+      </w:r>
+      <w:r>
+        <w:t>show</w:t>
+      </w:r>
+      <w:r>
+        <w:t xml:space="preserve"> that the jockey_ave_rank is more important.</w:t>
       </w:r>
     </w:p>
     <w:sectPr>

</xml_diff>

<commit_message>
minor change to betting and classification
</commit_message>
<xml_diff>
--- a/prjreport.docx
+++ b/prjreport.docx
@@ -1709,7 +1709,135 @@
         <w:t>3.4</w:t>
       </w:r>
     </w:p>
+    <w:p>
+      <w:pPr>
+        <w:jc w:val="both"/>
+      </w:pPr>
+      <w:r>
+        <w:rPr>
+          <w:rFonts w:hint="eastAsia"/>
+        </w:rPr>
+        <w:t>L</w:t>
+      </w:r>
+      <w:r>
+        <w:t>ogistic</w:t>
+      </w:r>
+      <w:r>
+        <w:t xml:space="preserve"> regression has the highest F1-score among all models, although the fitting time is a bit long. However, the recall is much higher than precision in this model, which means that the model seems not specialize enough. Besides, this model won’t </w:t>
+      </w:r>
+      <w:r>
+        <w:t>be done</w:t>
+      </w:r>
+      <w:r>
+        <w:t xml:space="preserve"> well if the data is extremely imbalanced. We have </w:t>
+      </w:r>
+      <w:r>
+        <w:t xml:space="preserve">tried to </w:t>
+      </w:r>
+      <w:r>
+        <w:t xml:space="preserve">use the same model to predict </w:t>
+      </w:r>
+      <w:r>
+        <w:t>if the horse win or not instead of predict ranking, but the F1-score drops to almost zero.</w:t>
+      </w:r>
+    </w:p>
+    <w:p>
+      <w:pPr>
+        <w:jc w:val="both"/>
+      </w:pPr>
+      <w:r>
+        <w:t xml:space="preserve">Naïve </w:t>
+      </w:r>
+      <w:r>
+        <w:t>bayes model perform classification very fast, it’s F1-score is just behind logistic regression. It also has a large gap between precision and recall</w:t>
+      </w:r>
+      <w:r>
+        <w:t>, so it maybe also too generalizes. Unlike logistic regression, naïve bayes perform better when the features is independent, but the features used to train this dataset is not totally independent, so this may affect the performance of this model.</w:t>
+      </w:r>
+    </w:p>
+    <w:p>
+      <w:pPr>
+        <w:jc w:val="both"/>
+      </w:pPr>
+      <w:r>
+        <w:t>SVM model</w:t>
+      </w:r>
+      <w:r>
+        <w:t xml:space="preserve"> uses very long time for both fitting and predicting data. It has a relatively high precision score and small gap between precision and recall, which means it did better to specialize the model to the data. </w:t>
+      </w:r>
+      <w:r>
+        <w:t>The distance between data points within a feature is important in SVM, therefore we need to do normalization on data in order to improve the result.</w:t>
+      </w:r>
+      <w:bookmarkStart w:id="0" w:name="_GoBack"/>
+      <w:bookmarkEnd w:id="0"/>
+    </w:p>
     <w:p/>
+    <w:p>
+      <w:pPr>
+        <w:jc w:val="both"/>
+      </w:pPr>
+      <w:r>
+        <w:rPr>
+          <w:rFonts w:hint="eastAsia"/>
+        </w:rPr>
+        <w:t>By cross-validation, we further divide the training set into</w:t>
+      </w:r>
+      <w:r>
+        <w:t xml:space="preserve"> serval partitions, each time use one partition for validation and others for training. If the model is overfitted to training set, then it will have low score on validation set. If we choose the model with highest score, that’s mean the model is less overfit and perform better on unseen data</w:t>
+      </w:r>
+      <w:r>
+        <w:t xml:space="preserve"> (validation set)</w:t>
+      </w:r>
+      <w:r>
+        <w:t xml:space="preserve"> when compare to other models. Therefore, this model tends to perform better on another set of unseen data</w:t>
+      </w:r>
+      <w:r>
+        <w:t>, which is our testing set.</w:t>
+      </w:r>
+    </w:p>
+    <w:p/>
+    <w:p>
+      <w:pPr>
+        <w:jc w:val="both"/>
+        <w:rPr>
+          <w:rFonts w:hint="eastAsia"/>
+        </w:rPr>
+      </w:pPr>
+      <w:r>
+        <w:rPr>
+          <w:rFonts w:hint="eastAsia"/>
+        </w:rPr>
+        <w:t>T</w:t>
+      </w:r>
+      <w:r>
+        <w:t xml:space="preserve">ake HorseWin as an example, as this </w:t>
+      </w:r>
+      <w:r>
+        <w:t xml:space="preserve">label is extremely imbalanced, only around 8% of data is positive. If the model is too </w:t>
+      </w:r>
+      <w:r>
+        <w:t>generalized</w:t>
+      </w:r>
+      <w:r>
+        <w:t xml:space="preserve"> that predict many positive label, just like LogisticRegression in this case, the recall value will be high, as predicted posi</w:t>
+      </w:r>
+      <w:r>
+        <w:t xml:space="preserve">tive label can easily cover most actually positive data. However, the precision value will be low, as many </w:t>
+      </w:r>
+      <w:r>
+        <w:t xml:space="preserve">predicted positive </w:t>
+      </w:r>
+      <w:r>
+        <w:t>labels will be actually negative. NPV and TNR are just similar to precision and recall, but they focus on negative data instead of positive. Therefore, all these metrics cannot reflect the true performance of a model when they are used alone. This is the reason why we include F1-score in the evaluation, which represent the harmonic mean of precision and recall, such that it can better descript how good the model is when predicting imbalanced data.</w:t>
+      </w:r>
+    </w:p>
+    <w:p>
+      <w:pPr>
+        <w:rPr>
+          <w:rFonts w:hint="eastAsia"/>
+        </w:rPr>
+      </w:pPr>
+    </w:p>
     <w:p>
       <w:pPr>
         <w:jc w:val="both"/>
@@ -1777,11 +1905,7 @@
         <w:t xml:space="preserve">Set this to a higher value will make the model more aware to the error term, such that the RMSE will decrease. However, a too high value will make the </w:t>
       </w:r>
       <w:r>
-        <w:t xml:space="preserve">model too specific to predict the finishing_time, but not general enough to predict the top1 </w:t>
-      </w:r>
-      <w:r>
-        <w:lastRenderedPageBreak/>
-        <w:t>horse within wach race. So, by testing of different value, 5 is chose for C.</w:t>
+        <w:t>model too specific to predict the finishing_time, but not general enough to predict the top1 horse within wach race. So, by testing of different value, 5 is chose for C.</w:t>
       </w:r>
     </w:p>
     <w:p/>
@@ -1841,7 +1965,11 @@
         <w:t>n_estimators</w:t>
       </w:r>
       <w:r>
-        <w:t xml:space="preserve"> in a reverse direction, such as decreasing learning_rate and increasing n_estimators. By testing of different combination, 0.03 is chosen for learning_rate and 300 is chosen for n_estimators.</w:t>
+        <w:t xml:space="preserve"> in a reverse direction, such as decreasing learning_rate and increasing n_estimators. By testing of different combination, 0.03 is chosen for learning_rate and 300 is chosen </w:t>
+      </w:r>
+      <w:r>
+        <w:lastRenderedPageBreak/>
+        <w:t>for n_estimators.</w:t>
       </w:r>
     </w:p>
     <w:p>
@@ -2230,7 +2358,6 @@
         <w:rPr>
           <w:rFonts w:hint="eastAsia"/>
         </w:rPr>
-        <w:lastRenderedPageBreak/>
         <w:t>For classific</w:t>
       </w:r>
       <w:r>
@@ -2318,33 +2445,21 @@
         <w:jc w:val="both"/>
       </w:pPr>
       <w:r>
-        <w:t xml:space="preserve">Our own strategy: </w:t>
-      </w:r>
-      <w:r>
-        <w:t>63.0</w:t>
+        <w:t>Our own strategy:</w:t>
+      </w:r>
+      <w:r>
+        <w:t xml:space="preserve"> 68</w:t>
+      </w:r>
+      <w:r>
+        <w:t>.0</w:t>
       </w:r>
     </w:p>
     <w:p>
       <w:pPr>
         <w:jc w:val="both"/>
-        <w:rPr>
-          <w:rFonts w:hint="eastAsia"/>
-        </w:rPr>
       </w:pPr>
       <w:r>
-        <w:t xml:space="preserve">We make use of the best model from classification and the best model from regression, i.e. </w:t>
-      </w:r>
-      <w:r>
-        <w:t>LogisticRegression</w:t>
-      </w:r>
-      <w:r>
-        <w:t xml:space="preserve"> and </w:t>
-      </w:r>
-      <w:r>
-        <w:t>GBRT</w:t>
-      </w:r>
-      <w:r>
-        <w:t>. So, we first select candidate from all horses that i</w:t>
+        <w:t>We make use of the best model from classification and the best model from regression, i.e. LogisticRegression and GBRT. So, we first select candidate from all horses that i</w:t>
       </w:r>
       <w:r>
         <w:rPr>
@@ -2353,10 +2468,7 @@
         <w:t>s</w:t>
       </w:r>
       <w:r>
-        <w:t xml:space="preserve"> HorseWin in </w:t>
-      </w:r>
-      <w:r>
-        <w:t>LogisticRegression</w:t>
+        <w:t xml:space="preserve"> HorseWin in LogisticRegression</w:t>
       </w:r>
       <w:r>
         <w:t>, and all</w:t>
@@ -2368,18 +2480,64 @@
         <w:t xml:space="preserve">that </w:t>
       </w:r>
       <w:r>
+        <w:lastRenderedPageBreak/>
         <w:t xml:space="preserve">is top 3 in GBRT, for each race. To select the only winning horse from candidates, we use the same method as above, i.e. the horse with maximum </w:t>
       </w:r>
       <w:r>
         <w:t>declared_horse_weight</w:t>
       </w:r>
       <w:r>
-        <w:t>. If the win_odds of that horse is small than 12, we will bet on it, otherwise we won’t bet on it since it is too risky.</w:t>
-      </w:r>
-      <w:bookmarkStart w:id="0" w:name="_GoBack"/>
-      <w:bookmarkEnd w:id="0"/>
-    </w:p>
-    <w:p/>
+        <w:t xml:space="preserve">. If the win_odds of that horse is small than </w:t>
+      </w:r>
+      <w:r>
+        <w:t>30</w:t>
+      </w:r>
+      <w:r>
+        <w:t>, we will bet on it</w:t>
+      </w:r>
+      <w:r>
+        <w:t xml:space="preserve"> with $1</w:t>
+      </w:r>
+      <w:r>
+        <w:t>, otherwise we won’t bet on it since it is too risky.</w:t>
+      </w:r>
+    </w:p>
+    <w:p>
+      <w:r>
+        <w:t xml:space="preserve">Base on this strategy, the total amount </w:t>
+      </w:r>
+      <w:r>
+        <w:rPr>
+          <w:rFonts w:hint="eastAsia"/>
+        </w:rPr>
+        <w:t xml:space="preserve">we get will be </w:t>
+      </w:r>
+      <w:r>
+        <w:t>proportional</w:t>
+      </w:r>
+      <w:r>
+        <w:rPr>
+          <w:rFonts w:hint="eastAsia"/>
+        </w:rPr>
+        <w:t xml:space="preserve"> </w:t>
+      </w:r>
+      <w:r>
+        <w:t xml:space="preserve">to the amount we bet, e.g. if we bet $10 instead of $1, </w:t>
+      </w:r>
+      <w:r>
+        <w:t>then we will get 68</w:t>
+      </w:r>
+      <w:r>
+        <w:t>0.0</w:t>
+      </w:r>
+    </w:p>
+    <w:p>
+      <w:pPr>
+        <w:rPr>
+          <w:rFonts w:hint="eastAsia"/>
+        </w:rPr>
+      </w:pPr>
+    </w:p>
     <w:p>
       <w:r>
         <w:rPr>

</xml_diff>